<commit_message>
project description, programming lang, and test environment
Added some of those 3 requirements, you can expand on it as well if you
would like. I think we just need Uniqueness and storyboard parts now.
</commit_message>
<xml_diff>
--- a/Cybersecurity_Homework2.docx
+++ b/Cybersecurity_Homework2.docx
@@ -9,7 +9,101 @@
       </w:pPr>
       <w:r>
         <w:rPr/>
-        <w:t>This will be our shared document for Homework 2</w:t>
+        <w:t>CyberSecurity Homework 2</w:t>
+      </w:r>
+    </w:p>
+    <w:p>
+      <w:pPr>
+        <w:pStyle w:val="Normal"/>
+        <w:rPr/>
+      </w:pPr>
+      <w:r>
+        <w:rPr/>
+      </w:r>
+    </w:p>
+    <w:p>
+      <w:pPr>
+        <w:pStyle w:val="Normal"/>
+        <w:rPr/>
+      </w:pPr>
+      <w:r>
+        <w:rPr>
+          <w:b/>
+          <w:bCs/>
+          <w:u w:val="single"/>
+        </w:rPr>
+        <w:t>Team Members:</w:t>
+      </w:r>
+      <w:r>
+        <w:rPr/>
+        <w:t xml:space="preserve"> John Crosby, Brian Sumner, and Kevin Yang</w:t>
+      </w:r>
+    </w:p>
+    <w:p>
+      <w:pPr>
+        <w:pStyle w:val="Normal"/>
+        <w:rPr/>
+      </w:pPr>
+      <w:r>
+        <w:rPr/>
+      </w:r>
+    </w:p>
+    <w:p>
+      <w:pPr>
+        <w:pStyle w:val="Normal"/>
+        <w:rPr/>
+      </w:pPr>
+      <w:r>
+        <w:rPr/>
+        <w:tab/>
+        <w:t xml:space="preserve">The tool that we will create will be a password vault. The vault will use a file system and encryption system to store strong passwords for the user to use on various websites. Upon correctly entering a username and password, the program will retrieve and decrypt passwords that the user has stored. The program will be as user friendly as possible, and be able to be expanded upon easily. </w:t>
+      </w:r>
+    </w:p>
+    <w:p>
+      <w:pPr>
+        <w:pStyle w:val="Normal"/>
+        <w:rPr/>
+      </w:pPr>
+      <w:r>
+        <w:rPr/>
+      </w:r>
+    </w:p>
+    <w:p>
+      <w:pPr>
+        <w:pStyle w:val="Normal"/>
+        <w:rPr/>
+      </w:pPr>
+      <w:r>
+        <w:rPr/>
+        <w:tab/>
+        <w:t xml:space="preserve">The programming language  that we will use is Java. We plan to use built in libraries for robust encryption and decryption. </w:t>
+      </w:r>
+      <w:r>
+        <w:rPr/>
+        <w:t xml:space="preserve">We will also use encrypted files to store the information so that the user will have access to the data whenever they need it. Also to ensure that if someone else were to obtain the files they would not be able to view the user’s passwords stored in the vault. All of the team members have some experience programming in Java, although the encryption libraries will be new to each of us. </w:t>
+      </w:r>
+    </w:p>
+    <w:p>
+      <w:pPr>
+        <w:pStyle w:val="Normal"/>
+        <w:rPr/>
+      </w:pPr>
+      <w:r>
+        <w:rPr/>
+      </w:r>
+    </w:p>
+    <w:p>
+      <w:pPr>
+        <w:pStyle w:val="Normal"/>
+        <w:rPr/>
+      </w:pPr>
+      <w:r>
+        <w:rPr/>
+        <w:tab/>
+      </w:r>
+      <w:r>
+        <w:rPr/>
+        <w:t xml:space="preserve">We will be using the Netbeans debugger to test our tool along with a custom test suite that we will build using Java. This should be sufficient enough to ensure that all of the features of our program are working properly and consistently. As more functionality of the program is developed, we will add to the testing suite to ensure the final product is complete. </w:t>
       </w:r>
     </w:p>
     <w:sectPr>
@@ -19,6 +113,7 @@
       <w:pgNumType w:fmt="decimal"/>
       <w:formProt w:val="false"/>
       <w:textDirection w:val="lrTb"/>
+      <w:docGrid w:type="default" w:linePitch="240" w:charSpace="4294961151"/>
     </w:sectPr>
   </w:body>
 </w:document>
@@ -30,15 +125,12 @@
     <w:rPrDefault>
       <w:rPr>
         <w:rFonts w:ascii="Liberation Serif" w:hAnsi="Liberation Serif" w:eastAsia="SimSun" w:cs="Arial"/>
-        <w:sz w:val="24"/>
         <w:szCs w:val="24"/>
         <w:lang w:val="en-US" w:eastAsia="zh-CN" w:bidi="hi-IN"/>
       </w:rPr>
     </w:rPrDefault>
     <w:pPrDefault>
-      <w:pPr>
-        <w:widowControl/>
-      </w:pPr>
+      <w:pPr/>
     </w:pPrDefault>
   </w:docDefaults>
   <w:style w:type="paragraph" w:styleId="Normal">
@@ -46,10 +138,12 @@
     <w:qFormat/>
     <w:pPr>
       <w:widowControl/>
+      <w:bidi w:val="0"/>
+      <w:jc w:val="left"/>
     </w:pPr>
     <w:rPr>
       <w:rFonts w:ascii="Liberation Serif" w:hAnsi="Liberation Serif" w:eastAsia="SimSun" w:cs="Arial"/>
-      <w:color w:val="auto"/>
+      <w:color w:val="00000A"/>
       <w:sz w:val="24"/>
       <w:szCs w:val="24"/>
       <w:lang w:val="en-US" w:eastAsia="zh-CN" w:bidi="hi-IN"/>

</xml_diff>